<commit_message>
Actualizacion sobre el archivo de analisis
</commit_message>
<xml_diff>
--- a/Documentacion/1.Documentacion/Analisis.docx
+++ b/Documentacion/1.Documentacion/Analisis.docx
@@ -1,6 +1,6 @@
 
 <file path=word/document.xml><?xml version="1.0" encoding="utf-8"?>
-<w:document xmlns:wpc="http://schemas.microsoft.com/office/word/2010/wordprocessingCanvas" xmlns:cx="http://schemas.microsoft.com/office/drawing/2014/chartex" xmlns:cx1="http://schemas.microsoft.com/office/drawing/2015/9/8/chartex" xmlns:cx2="http://schemas.microsoft.com/office/drawing/2015/10/21/chartex" xmlns:cx3="http://schemas.microsoft.com/office/drawing/2016/5/9/chartex" xmlns:cx4="http://schemas.microsoft.com/office/drawing/2016/5/10/chartex" xmlns:cx5="http://schemas.microsoft.com/office/drawing/2016/5/11/chartex" xmlns:cx6="http://schemas.microsoft.com/office/drawing/2016/5/12/chartex" xmlns:cx7="http://schemas.microsoft.com/office/drawing/2016/5/13/chartex" xmlns:cx8="http://schemas.microsoft.com/office/drawing/2016/5/14/chartex" xmlns:mc="http://schemas.openxmlformats.org/markup-compatibility/2006" xmlns:aink="http://schemas.microsoft.com/office/drawing/2016/ink" xmlns:am3d="http://schemas.microsoft.com/office/drawing/2017/model3d" xmlns:o="urn:schemas-microsoft-com:office:office" xmlns:r="http://schemas.openxmlformats.org/officeDocument/2006/relationships" xmlns:m="http://schemas.openxmlformats.org/officeDocument/2006/math" xmlns:v="urn:schemas-microsoft-com:vml" xmlns:wp14="http://schemas.microsoft.com/office/word/2010/wordprocessingDrawing" xmlns:wp="http://schemas.openxmlformats.org/drawingml/2006/wordprocessingDrawing" xmlns:w10="urn:schemas-microsoft-com:office:word" xmlns:w="http://schemas.openxmlformats.org/wordprocessingml/2006/main" xmlns:w14="http://schemas.microsoft.com/office/word/2010/wordml" xmlns:w15="http://schemas.microsoft.com/office/word/2012/wordml" xmlns:w16cex="http://schemas.microsoft.com/office/word/2018/wordml/cex" xmlns:w16cid="http://schemas.microsoft.com/office/word/2016/wordml/cid" xmlns:w16="http://schemas.microsoft.com/office/word/2018/wordml" xmlns:w16sdtdh="http://schemas.microsoft.com/office/word/2020/wordml/sdtdatahash" xmlns:w16se="http://schemas.microsoft.com/office/word/2015/wordml/symex" xmlns:wpg="http://schemas.microsoft.com/office/word/2010/wordprocessingGroup" xmlns:wpi="http://schemas.microsoft.com/office/word/2010/wordprocessingInk" xmlns:wne="http://schemas.microsoft.com/office/word/2006/wordml" xmlns:wps="http://schemas.microsoft.com/office/word/2010/wordprocessingShape" mc:Ignorable="w14 w15 w16se w16cid w16 w16cex w16sdtdh wp14">
+<w:document xmlns:wpc="http://schemas.microsoft.com/office/word/2010/wordprocessingCanvas" xmlns:cx="http://schemas.microsoft.com/office/drawing/2014/chartex" xmlns:cx1="http://schemas.microsoft.com/office/drawing/2015/9/8/chartex" xmlns:cx2="http://schemas.microsoft.com/office/drawing/2015/10/21/chartex" xmlns:cx3="http://schemas.microsoft.com/office/drawing/2016/5/9/chartex" xmlns:cx4="http://schemas.microsoft.com/office/drawing/2016/5/10/chartex" xmlns:cx5="http://schemas.microsoft.com/office/drawing/2016/5/11/chartex" xmlns:cx6="http://schemas.microsoft.com/office/drawing/2016/5/12/chartex" xmlns:cx7="http://schemas.microsoft.com/office/drawing/2016/5/13/chartex" xmlns:cx8="http://schemas.microsoft.com/office/drawing/2016/5/14/chartex" xmlns:mc="http://schemas.openxmlformats.org/markup-compatibility/2006" xmlns:aink="http://schemas.microsoft.com/office/drawing/2016/ink" xmlns:am3d="http://schemas.microsoft.com/office/drawing/2017/model3d" xmlns:o="urn:schemas-microsoft-com:office:office" xmlns:oel="http://schemas.microsoft.com/office/2019/extlst" xmlns:r="http://schemas.openxmlformats.org/officeDocument/2006/relationships" xmlns:m="http://schemas.openxmlformats.org/officeDocument/2006/math" xmlns:v="urn:schemas-microsoft-com:vml" xmlns:wp14="http://schemas.microsoft.com/office/word/2010/wordprocessingDrawing" xmlns:wp="http://schemas.openxmlformats.org/drawingml/2006/wordprocessingDrawing" xmlns:w10="urn:schemas-microsoft-com:office:word" xmlns:w="http://schemas.openxmlformats.org/wordprocessingml/2006/main" xmlns:w14="http://schemas.microsoft.com/office/word/2010/wordml" xmlns:w15="http://schemas.microsoft.com/office/word/2012/wordml" xmlns:w16cex="http://schemas.microsoft.com/office/word/2018/wordml/cex" xmlns:w16cid="http://schemas.microsoft.com/office/word/2016/wordml/cid" xmlns:w16="http://schemas.microsoft.com/office/word/2018/wordml" xmlns:w16sdtdh="http://schemas.microsoft.com/office/word/2020/wordml/sdtdatahash" xmlns:w16se="http://schemas.microsoft.com/office/word/2015/wordml/symex" xmlns:wpg="http://schemas.microsoft.com/office/word/2010/wordprocessingGroup" xmlns:wpi="http://schemas.microsoft.com/office/word/2010/wordprocessingInk" xmlns:wne="http://schemas.microsoft.com/office/word/2006/wordml" xmlns:wps="http://schemas.microsoft.com/office/word/2010/wordprocessingShape" mc:Ignorable="w14 w15 w16se w16cid w16 w16cex w16sdtdh wp14">
   <w:body>
     <w:p>
       <w:pPr>
@@ -96,7 +96,23 @@
           <w:b/>
           <w:szCs w:val="24"/>
         </w:rPr>
-        <w:t>JOHAN CAMILO MUELAS VERNAZA</w:t>
+        <w:t>JULIÁN DAVID GIRALDO</w:t>
+      </w:r>
+      <w:r>
+        <w:rPr>
+          <w:rFonts w:cs="Arial"/>
+          <w:b/>
+          <w:szCs w:val="24"/>
+        </w:rPr>
+        <w:t xml:space="preserve"> </w:t>
+      </w:r>
+      <w:r>
+        <w:rPr>
+          <w:rFonts w:cs="Arial"/>
+          <w:b/>
+          <w:szCs w:val="24"/>
+        </w:rPr>
+        <w:t>SOLARTE</w:t>
       </w:r>
     </w:p>
     <w:p>
@@ -115,15 +131,7 @@
           <w:b/>
           <w:szCs w:val="24"/>
         </w:rPr>
-        <w:t>YHONI</w:t>
-      </w:r>
-      <w:r>
-        <w:rPr>
-          <w:rFonts w:cs="Arial"/>
-          <w:b/>
-          <w:szCs w:val="24"/>
-        </w:rPr>
-        <w:t xml:space="preserve"> FABIAN LÓPEZ AUSIQUE</w:t>
+        <w:t>JAIR ALEXANDER HERNÁNDEZ ROSERO</w:t>
       </w:r>
     </w:p>
     <w:p>
@@ -142,19 +150,8 @@
           <w:b/>
           <w:szCs w:val="24"/>
         </w:rPr>
-        <w:t>CARLOS ALBERTO GRIJALBA SARRIA</w:t>
-      </w:r>
-    </w:p>
-    <w:p>
-      <w:pPr>
-        <w:spacing w:line="480" w:lineRule="auto"/>
-        <w:jc w:val="center"/>
-        <w:rPr>
-          <w:rFonts w:cs="Arial"/>
-          <w:b/>
-          <w:szCs w:val="24"/>
-        </w:rPr>
-      </w:pPr>
+        <w:t>JOHAN CAMILO MUELAS VERNAZA</w:t>
+      </w:r>
     </w:p>
     <w:p>
       <w:pPr>
@@ -239,15 +236,7 @@
           <w:b/>
           <w:szCs w:val="24"/>
         </w:rPr>
-        <w:t>SERVICIO NACIONAL DE APRENDIZAJE</w:t>
-      </w:r>
-      <w:r>
-        <w:rPr>
-          <w:rFonts w:cs="Arial"/>
-          <w:b/>
-          <w:szCs w:val="24"/>
-        </w:rPr>
-        <w:t xml:space="preserve"> </w:t>
+        <w:t xml:space="preserve">SERVICIO NACIONAL DE APRENDIZAJE </w:t>
       </w:r>
       <w:r>
         <w:rPr>
@@ -318,15 +307,7 @@
           <w:b/>
           <w:szCs w:val="24"/>
         </w:rPr>
-        <w:t>FEDESOFT</w:t>
-      </w:r>
-      <w:r>
-        <w:rPr>
-          <w:rFonts w:cs="Arial"/>
-          <w:b/>
-          <w:szCs w:val="24"/>
-        </w:rPr>
-        <w:t xml:space="preserve"> </w:t>
+        <w:t xml:space="preserve">FEDESOFT </w:t>
       </w:r>
       <w:r>
         <w:rPr>
@@ -1660,8 +1641,8 @@
           <w:szCs w:val="24"/>
         </w:rPr>
       </w:pPr>
-      <w:bookmarkStart w:id="0" w:name="_Hlk85787216"/>
-      <w:bookmarkStart w:id="1" w:name="_Toc85792537"/>
+      <w:bookmarkStart w:id="0" w:name="_Toc85792537"/>
+      <w:bookmarkStart w:id="1" w:name="_Hlk85787216"/>
       <w:r>
         <w:rPr>
           <w:rFonts w:cs="Arial"/>
@@ -1679,7 +1660,7 @@
         </w:rPr>
         <w:t>y especificacion de requerimientos</w:t>
       </w:r>
-      <w:bookmarkEnd w:id="1"/>
+      <w:bookmarkEnd w:id="0"/>
     </w:p>
     <w:p>
       <w:pPr>
@@ -1714,7 +1695,7 @@
         <w:t xml:space="preserve">Se requiere ofrecer un medio para capturar la información de las historias clínicas la cual está diligenciada en papel y transmitirla de forma estructurada a un repositorio de información que clasifique las historias por paciente y por fecha. </w:t>
       </w:r>
     </w:p>
-    <w:bookmarkEnd w:id="0"/>
+    <w:bookmarkEnd w:id="1"/>
     <w:p/>
     <w:p/>
     <w:p>
@@ -1878,23 +1859,23 @@
       <w:bookmarkStart w:id="18" w:name="_Toc74591094"/>
       <w:bookmarkStart w:id="19" w:name="_Toc74591391"/>
       <w:bookmarkStart w:id="20" w:name="_Toc74591434"/>
-      <w:bookmarkStart w:id="21" w:name="_Toc69471165"/>
-      <w:bookmarkStart w:id="22" w:name="_Toc73782735"/>
-      <w:bookmarkStart w:id="23" w:name="_Toc73790708"/>
-      <w:bookmarkStart w:id="24" w:name="_Toc73790788"/>
-      <w:bookmarkStart w:id="25" w:name="_Toc73791063"/>
-      <w:bookmarkStart w:id="26" w:name="_Toc74347490"/>
-      <w:bookmarkStart w:id="27" w:name="_Toc74348729"/>
-      <w:bookmarkStart w:id="28" w:name="_Toc74351421"/>
-      <w:bookmarkStart w:id="29" w:name="_Toc74352127"/>
-      <w:bookmarkStart w:id="30" w:name="_Toc74352236"/>
-      <w:bookmarkStart w:id="31" w:name="_Toc85792542"/>
+      <w:bookmarkStart w:id="21" w:name="_Toc85792542"/>
+      <w:bookmarkStart w:id="22" w:name="_Toc69471165"/>
+      <w:bookmarkStart w:id="23" w:name="_Toc73782735"/>
+      <w:bookmarkStart w:id="24" w:name="_Toc73790708"/>
+      <w:bookmarkStart w:id="25" w:name="_Toc73790788"/>
+      <w:bookmarkStart w:id="26" w:name="_Toc73791063"/>
+      <w:bookmarkStart w:id="27" w:name="_Toc74347490"/>
+      <w:bookmarkStart w:id="28" w:name="_Toc74348729"/>
+      <w:bookmarkStart w:id="29" w:name="_Toc74351421"/>
+      <w:bookmarkStart w:id="30" w:name="_Toc74352127"/>
+      <w:bookmarkStart w:id="31" w:name="_Toc74352236"/>
       <w:bookmarkEnd w:id="16"/>
       <w:bookmarkEnd w:id="17"/>
       <w:bookmarkEnd w:id="18"/>
       <w:bookmarkEnd w:id="19"/>
       <w:bookmarkEnd w:id="20"/>
-      <w:bookmarkEnd w:id="31"/>
+      <w:bookmarkEnd w:id="21"/>
     </w:p>
     <w:p>
       <w:pPr>
@@ -1936,7 +1917,6 @@
       <w:r>
         <w:t>.</w:t>
       </w:r>
-      <w:bookmarkEnd w:id="21"/>
       <w:bookmarkEnd w:id="22"/>
       <w:bookmarkEnd w:id="23"/>
       <w:bookmarkEnd w:id="24"/>
@@ -1946,6 +1926,7 @@
       <w:bookmarkEnd w:id="28"/>
       <w:bookmarkEnd w:id="29"/>
       <w:bookmarkEnd w:id="30"/>
+      <w:bookmarkEnd w:id="31"/>
       <w:bookmarkEnd w:id="33"/>
     </w:p>
     <w:p/>
@@ -2173,23 +2154,7 @@
           <w:rFonts w:cs="Arial"/>
           <w:szCs w:val="24"/>
         </w:rPr>
-        <w:t xml:space="preserve">El sistema permitirá la consulta de </w:t>
-      </w:r>
-      <w:proofErr w:type="spellStart"/>
-      <w:r>
-        <w:rPr>
-          <w:rFonts w:cs="Arial"/>
-          <w:szCs w:val="24"/>
-        </w:rPr>
-        <w:t>hc</w:t>
-      </w:r>
-      <w:proofErr w:type="spellEnd"/>
-      <w:r>
-        <w:rPr>
-          <w:rFonts w:cs="Arial"/>
-          <w:szCs w:val="24"/>
-        </w:rPr>
-        <w:t xml:space="preserve"> cargadas en el sistema.</w:t>
+        <w:t>El sistema permitirá la consulta de hc cargadas en el sistema.</w:t>
       </w:r>
     </w:p>
     <w:p>
@@ -2223,20 +2188,20 @@
       </w:pPr>
       <w:bookmarkStart w:id="34" w:name="_Toc74591395"/>
       <w:bookmarkStart w:id="35" w:name="_Toc74591438"/>
-      <w:bookmarkStart w:id="36" w:name="_Toc69471166"/>
-      <w:bookmarkStart w:id="37" w:name="_Toc73782736"/>
-      <w:bookmarkStart w:id="38" w:name="_Toc73790709"/>
-      <w:bookmarkStart w:id="39" w:name="_Toc73790789"/>
-      <w:bookmarkStart w:id="40" w:name="_Toc73791064"/>
-      <w:bookmarkStart w:id="41" w:name="_Toc74347491"/>
-      <w:bookmarkStart w:id="42" w:name="_Toc74348730"/>
-      <w:bookmarkStart w:id="43" w:name="_Toc74351422"/>
-      <w:bookmarkStart w:id="44" w:name="_Toc74352128"/>
-      <w:bookmarkStart w:id="45" w:name="_Toc74352237"/>
-      <w:bookmarkStart w:id="46" w:name="_Toc85792545"/>
+      <w:bookmarkStart w:id="36" w:name="_Toc85792545"/>
+      <w:bookmarkStart w:id="37" w:name="_Toc69471166"/>
+      <w:bookmarkStart w:id="38" w:name="_Toc73782736"/>
+      <w:bookmarkStart w:id="39" w:name="_Toc73790709"/>
+      <w:bookmarkStart w:id="40" w:name="_Toc73790789"/>
+      <w:bookmarkStart w:id="41" w:name="_Toc73791064"/>
+      <w:bookmarkStart w:id="42" w:name="_Toc74347491"/>
+      <w:bookmarkStart w:id="43" w:name="_Toc74348730"/>
+      <w:bookmarkStart w:id="44" w:name="_Toc74351422"/>
+      <w:bookmarkStart w:id="45" w:name="_Toc74352128"/>
+      <w:bookmarkStart w:id="46" w:name="_Toc74352237"/>
       <w:bookmarkEnd w:id="34"/>
       <w:bookmarkEnd w:id="35"/>
-      <w:bookmarkEnd w:id="46"/>
+      <w:bookmarkEnd w:id="36"/>
     </w:p>
     <w:p>
       <w:pPr>
@@ -2302,7 +2267,6 @@
       <w:r>
         <w:t>.</w:t>
       </w:r>
-      <w:bookmarkEnd w:id="36"/>
       <w:bookmarkEnd w:id="37"/>
       <w:bookmarkEnd w:id="38"/>
       <w:bookmarkEnd w:id="39"/>
@@ -2312,6 +2276,7 @@
       <w:bookmarkEnd w:id="43"/>
       <w:bookmarkEnd w:id="44"/>
       <w:bookmarkEnd w:id="45"/>
+      <w:bookmarkEnd w:id="46"/>
       <w:bookmarkEnd w:id="49"/>
     </w:p>
     <w:p/>
@@ -2682,13 +2647,8 @@
         <w:t xml:space="preserve">centrada en el </w:t>
       </w:r>
       <w:r>
-        <w:t xml:space="preserve">proceso de ingresar </w:t>
-      </w:r>
-      <w:proofErr w:type="spellStart"/>
-      <w:r>
-        <w:t>Hc</w:t>
-      </w:r>
-      <w:proofErr w:type="spellEnd"/>
+        <w:t>proceso de ingresar Hc</w:t>
+      </w:r>
       <w:r>
         <w:t>, con el actor del personal de salud.</w:t>
       </w:r>
@@ -2953,23 +2913,7 @@
           <w:rFonts w:cs="Arial"/>
           <w:szCs w:val="24"/>
         </w:rPr>
-        <w:t xml:space="preserve">Realizando el </w:t>
-      </w:r>
-      <w:proofErr w:type="spellStart"/>
-      <w:r>
-        <w:rPr>
-          <w:rFonts w:cs="Arial"/>
-          <w:szCs w:val="24"/>
-        </w:rPr>
-        <w:t>Crud</w:t>
-      </w:r>
-      <w:proofErr w:type="spellEnd"/>
-      <w:r>
-        <w:rPr>
-          <w:rFonts w:cs="Arial"/>
-          <w:szCs w:val="24"/>
-        </w:rPr>
-        <w:t xml:space="preserve"> de paciente y médico, donde este último solo podrá editar información básica.</w:t>
+        <w:t>Realizando el Crud de paciente y médico, donde este último solo podrá editar información básica.</w:t>
       </w:r>
     </w:p>
     <w:p>
@@ -3520,35 +3464,10 @@
       <w:pPr>
         <w:pStyle w:val="Ttulo2"/>
         <w:numPr>
-          <w:ilvl w:val="1"/>
-          <w:numId w:val="8"/>
+          <w:ilvl w:val="0"/>
+          <w:numId w:val="0"/>
         </w:numPr>
-        <w:ind w:left="426"/>
-      </w:pPr>
-      <w:bookmarkStart w:id="64" w:name="_Toc85792553"/>
-      <w:r>
-        <w:t>Protoripo</w:t>
-      </w:r>
-      <w:bookmarkEnd w:id="64"/>
-    </w:p>
-    <w:p/>
-    <w:p>
-      <w:r>
-        <w:t xml:space="preserve">La interfaz </w:t>
-      </w:r>
-      <w:r>
-        <w:t>gráfica</w:t>
-      </w:r>
-      <w:r>
-        <w:t xml:space="preserve"> para la propuesta es la siguiente:</w:t>
-      </w:r>
-    </w:p>
-    <w:p>
-      <w:pPr>
-        <w:rPr>
-          <w:rFonts w:cs="Arial"/>
-          <w:szCs w:val="24"/>
-        </w:rPr>
+        <w:ind w:left="576" w:hanging="576"/>
       </w:pPr>
     </w:p>
     <w:sectPr>
@@ -3563,7 +3482,7 @@
 </file>
 
 <file path=word/endnotes.xml><?xml version="1.0" encoding="utf-8"?>
-<w:endnotes xmlns:wpc="http://schemas.microsoft.com/office/word/2010/wordprocessingCanvas" xmlns:cx="http://schemas.microsoft.com/office/drawing/2014/chartex" xmlns:cx1="http://schemas.microsoft.com/office/drawing/2015/9/8/chartex" xmlns:cx2="http://schemas.microsoft.com/office/drawing/2015/10/21/chartex" xmlns:cx3="http://schemas.microsoft.com/office/drawing/2016/5/9/chartex" xmlns:cx4="http://schemas.microsoft.com/office/drawing/2016/5/10/chartex" xmlns:cx5="http://schemas.microsoft.com/office/drawing/2016/5/11/chartex" xmlns:cx6="http://schemas.microsoft.com/office/drawing/2016/5/12/chartex" xmlns:cx7="http://schemas.microsoft.com/office/drawing/2016/5/13/chartex" xmlns:cx8="http://schemas.microsoft.com/office/drawing/2016/5/14/chartex" xmlns:mc="http://schemas.openxmlformats.org/markup-compatibility/2006" xmlns:aink="http://schemas.microsoft.com/office/drawing/2016/ink" xmlns:am3d="http://schemas.microsoft.com/office/drawing/2017/model3d" xmlns:o="urn:schemas-microsoft-com:office:office" xmlns:r="http://schemas.openxmlformats.org/officeDocument/2006/relationships" xmlns:m="http://schemas.openxmlformats.org/officeDocument/2006/math" xmlns:v="urn:schemas-microsoft-com:vml" xmlns:wp14="http://schemas.microsoft.com/office/word/2010/wordprocessingDrawing" xmlns:wp="http://schemas.openxmlformats.org/drawingml/2006/wordprocessingDrawing" xmlns:w10="urn:schemas-microsoft-com:office:word" xmlns:w="http://schemas.openxmlformats.org/wordprocessingml/2006/main" xmlns:w14="http://schemas.microsoft.com/office/word/2010/wordml" xmlns:w15="http://schemas.microsoft.com/office/word/2012/wordml" xmlns:w16cex="http://schemas.microsoft.com/office/word/2018/wordml/cex" xmlns:w16cid="http://schemas.microsoft.com/office/word/2016/wordml/cid" xmlns:w16="http://schemas.microsoft.com/office/word/2018/wordml" xmlns:w16sdtdh="http://schemas.microsoft.com/office/word/2020/wordml/sdtdatahash" xmlns:w16se="http://schemas.microsoft.com/office/word/2015/wordml/symex" xmlns:wpg="http://schemas.microsoft.com/office/word/2010/wordprocessingGroup" xmlns:wpi="http://schemas.microsoft.com/office/word/2010/wordprocessingInk" xmlns:wne="http://schemas.microsoft.com/office/word/2006/wordml" xmlns:wps="http://schemas.microsoft.com/office/word/2010/wordprocessingShape" mc:Ignorable="w14 w15 w16se w16cid w16 w16cex w16sdtdh wp14">
+<w:endnotes xmlns:wpc="http://schemas.microsoft.com/office/word/2010/wordprocessingCanvas" xmlns:cx="http://schemas.microsoft.com/office/drawing/2014/chartex" xmlns:cx1="http://schemas.microsoft.com/office/drawing/2015/9/8/chartex" xmlns:cx2="http://schemas.microsoft.com/office/drawing/2015/10/21/chartex" xmlns:cx3="http://schemas.microsoft.com/office/drawing/2016/5/9/chartex" xmlns:cx4="http://schemas.microsoft.com/office/drawing/2016/5/10/chartex" xmlns:cx5="http://schemas.microsoft.com/office/drawing/2016/5/11/chartex" xmlns:cx6="http://schemas.microsoft.com/office/drawing/2016/5/12/chartex" xmlns:cx7="http://schemas.microsoft.com/office/drawing/2016/5/13/chartex" xmlns:cx8="http://schemas.microsoft.com/office/drawing/2016/5/14/chartex" xmlns:mc="http://schemas.openxmlformats.org/markup-compatibility/2006" xmlns:aink="http://schemas.microsoft.com/office/drawing/2016/ink" xmlns:am3d="http://schemas.microsoft.com/office/drawing/2017/model3d" xmlns:o="urn:schemas-microsoft-com:office:office" xmlns:oel="http://schemas.microsoft.com/office/2019/extlst" xmlns:r="http://schemas.openxmlformats.org/officeDocument/2006/relationships" xmlns:m="http://schemas.openxmlformats.org/officeDocument/2006/math" xmlns:v="urn:schemas-microsoft-com:vml" xmlns:wp14="http://schemas.microsoft.com/office/word/2010/wordprocessingDrawing" xmlns:wp="http://schemas.openxmlformats.org/drawingml/2006/wordprocessingDrawing" xmlns:w10="urn:schemas-microsoft-com:office:word" xmlns:w="http://schemas.openxmlformats.org/wordprocessingml/2006/main" xmlns:w14="http://schemas.microsoft.com/office/word/2010/wordml" xmlns:w15="http://schemas.microsoft.com/office/word/2012/wordml" xmlns:w16cex="http://schemas.microsoft.com/office/word/2018/wordml/cex" xmlns:w16cid="http://schemas.microsoft.com/office/word/2016/wordml/cid" xmlns:w16="http://schemas.microsoft.com/office/word/2018/wordml" xmlns:w16sdtdh="http://schemas.microsoft.com/office/word/2020/wordml/sdtdatahash" xmlns:w16se="http://schemas.microsoft.com/office/word/2015/wordml/symex" xmlns:wpg="http://schemas.microsoft.com/office/word/2010/wordprocessingGroup" xmlns:wpi="http://schemas.microsoft.com/office/word/2010/wordprocessingInk" xmlns:wne="http://schemas.microsoft.com/office/word/2006/wordml" xmlns:wps="http://schemas.microsoft.com/office/word/2010/wordprocessingShape" mc:Ignorable="w14 w15 w16se w16cid w16 w16cex w16sdtdh wp14">
   <w:endnote w:type="separator" w:id="-1">
     <w:p>
       <w:r>
@@ -3582,7 +3501,7 @@
 </file>
 
 <file path=word/footer1.xml><?xml version="1.0" encoding="utf-8"?>
-<w:ftr xmlns:wpc="http://schemas.microsoft.com/office/word/2010/wordprocessingCanvas" xmlns:cx="http://schemas.microsoft.com/office/drawing/2014/chartex" xmlns:cx1="http://schemas.microsoft.com/office/drawing/2015/9/8/chartex" xmlns:cx2="http://schemas.microsoft.com/office/drawing/2015/10/21/chartex" xmlns:cx3="http://schemas.microsoft.com/office/drawing/2016/5/9/chartex" xmlns:cx4="http://schemas.microsoft.com/office/drawing/2016/5/10/chartex" xmlns:cx5="http://schemas.microsoft.com/office/drawing/2016/5/11/chartex" xmlns:cx6="http://schemas.microsoft.com/office/drawing/2016/5/12/chartex" xmlns:cx7="http://schemas.microsoft.com/office/drawing/2016/5/13/chartex" xmlns:cx8="http://schemas.microsoft.com/office/drawing/2016/5/14/chartex" xmlns:mc="http://schemas.openxmlformats.org/markup-compatibility/2006" xmlns:aink="http://schemas.microsoft.com/office/drawing/2016/ink" xmlns:am3d="http://schemas.microsoft.com/office/drawing/2017/model3d" xmlns:o="urn:schemas-microsoft-com:office:office" xmlns:r="http://schemas.openxmlformats.org/officeDocument/2006/relationships" xmlns:m="http://schemas.openxmlformats.org/officeDocument/2006/math" xmlns:v="urn:schemas-microsoft-com:vml" xmlns:wp14="http://schemas.microsoft.com/office/word/2010/wordprocessingDrawing" xmlns:wp="http://schemas.openxmlformats.org/drawingml/2006/wordprocessingDrawing" xmlns:w10="urn:schemas-microsoft-com:office:word" xmlns:w="http://schemas.openxmlformats.org/wordprocessingml/2006/main" xmlns:w14="http://schemas.microsoft.com/office/word/2010/wordml" xmlns:w15="http://schemas.microsoft.com/office/word/2012/wordml" xmlns:w16cex="http://schemas.microsoft.com/office/word/2018/wordml/cex" xmlns:w16cid="http://schemas.microsoft.com/office/word/2016/wordml/cid" xmlns:w16="http://schemas.microsoft.com/office/word/2018/wordml" xmlns:w16sdtdh="http://schemas.microsoft.com/office/word/2020/wordml/sdtdatahash" xmlns:w16se="http://schemas.microsoft.com/office/word/2015/wordml/symex" xmlns:wpg="http://schemas.microsoft.com/office/word/2010/wordprocessingGroup" xmlns:wpi="http://schemas.microsoft.com/office/word/2010/wordprocessingInk" xmlns:wne="http://schemas.microsoft.com/office/word/2006/wordml" xmlns:wps="http://schemas.microsoft.com/office/word/2010/wordprocessingShape" mc:Ignorable="w14 w15 w16se w16cid w16 w16cex w16sdtdh wp14">
+<w:ftr xmlns:wpc="http://schemas.microsoft.com/office/word/2010/wordprocessingCanvas" xmlns:cx="http://schemas.microsoft.com/office/drawing/2014/chartex" xmlns:cx1="http://schemas.microsoft.com/office/drawing/2015/9/8/chartex" xmlns:cx2="http://schemas.microsoft.com/office/drawing/2015/10/21/chartex" xmlns:cx3="http://schemas.microsoft.com/office/drawing/2016/5/9/chartex" xmlns:cx4="http://schemas.microsoft.com/office/drawing/2016/5/10/chartex" xmlns:cx5="http://schemas.microsoft.com/office/drawing/2016/5/11/chartex" xmlns:cx6="http://schemas.microsoft.com/office/drawing/2016/5/12/chartex" xmlns:cx7="http://schemas.microsoft.com/office/drawing/2016/5/13/chartex" xmlns:cx8="http://schemas.microsoft.com/office/drawing/2016/5/14/chartex" xmlns:mc="http://schemas.openxmlformats.org/markup-compatibility/2006" xmlns:aink="http://schemas.microsoft.com/office/drawing/2016/ink" xmlns:am3d="http://schemas.microsoft.com/office/drawing/2017/model3d" xmlns:o="urn:schemas-microsoft-com:office:office" xmlns:oel="http://schemas.microsoft.com/office/2019/extlst" xmlns:r="http://schemas.openxmlformats.org/officeDocument/2006/relationships" xmlns:m="http://schemas.openxmlformats.org/officeDocument/2006/math" xmlns:v="urn:schemas-microsoft-com:vml" xmlns:wp14="http://schemas.microsoft.com/office/word/2010/wordprocessingDrawing" xmlns:wp="http://schemas.openxmlformats.org/drawingml/2006/wordprocessingDrawing" xmlns:w10="urn:schemas-microsoft-com:office:word" xmlns:w="http://schemas.openxmlformats.org/wordprocessingml/2006/main" xmlns:w14="http://schemas.microsoft.com/office/word/2010/wordml" xmlns:w15="http://schemas.microsoft.com/office/word/2012/wordml" xmlns:w16cex="http://schemas.microsoft.com/office/word/2018/wordml/cex" xmlns:w16cid="http://schemas.microsoft.com/office/word/2016/wordml/cid" xmlns:w16="http://schemas.microsoft.com/office/word/2018/wordml" xmlns:w16sdtdh="http://schemas.microsoft.com/office/word/2020/wordml/sdtdatahash" xmlns:w16se="http://schemas.microsoft.com/office/word/2015/wordml/symex" xmlns:wpg="http://schemas.microsoft.com/office/word/2010/wordprocessingGroup" xmlns:wpi="http://schemas.microsoft.com/office/word/2010/wordprocessingInk" xmlns:wne="http://schemas.microsoft.com/office/word/2006/wordml" xmlns:wps="http://schemas.microsoft.com/office/word/2010/wordprocessingShape" mc:Ignorable="w14 w15 w16se w16cid w16 w16cex w16sdtdh wp14">
   <w:p>
     <w:pPr>
       <w:pStyle w:val="Piedepgina"/>
@@ -3611,7 +3530,7 @@
 </file>
 
 <file path=word/footnotes.xml><?xml version="1.0" encoding="utf-8"?>
-<w:footnotes xmlns:wpc="http://schemas.microsoft.com/office/word/2010/wordprocessingCanvas" xmlns:cx="http://schemas.microsoft.com/office/drawing/2014/chartex" xmlns:cx1="http://schemas.microsoft.com/office/drawing/2015/9/8/chartex" xmlns:cx2="http://schemas.microsoft.com/office/drawing/2015/10/21/chartex" xmlns:cx3="http://schemas.microsoft.com/office/drawing/2016/5/9/chartex" xmlns:cx4="http://schemas.microsoft.com/office/drawing/2016/5/10/chartex" xmlns:cx5="http://schemas.microsoft.com/office/drawing/2016/5/11/chartex" xmlns:cx6="http://schemas.microsoft.com/office/drawing/2016/5/12/chartex" xmlns:cx7="http://schemas.microsoft.com/office/drawing/2016/5/13/chartex" xmlns:cx8="http://schemas.microsoft.com/office/drawing/2016/5/14/chartex" xmlns:mc="http://schemas.openxmlformats.org/markup-compatibility/2006" xmlns:aink="http://schemas.microsoft.com/office/drawing/2016/ink" xmlns:am3d="http://schemas.microsoft.com/office/drawing/2017/model3d" xmlns:o="urn:schemas-microsoft-com:office:office" xmlns:r="http://schemas.openxmlformats.org/officeDocument/2006/relationships" xmlns:m="http://schemas.openxmlformats.org/officeDocument/2006/math" xmlns:v="urn:schemas-microsoft-com:vml" xmlns:wp14="http://schemas.microsoft.com/office/word/2010/wordprocessingDrawing" xmlns:wp="http://schemas.openxmlformats.org/drawingml/2006/wordprocessingDrawing" xmlns:w10="urn:schemas-microsoft-com:office:word" xmlns:w="http://schemas.openxmlformats.org/wordprocessingml/2006/main" xmlns:w14="http://schemas.microsoft.com/office/word/2010/wordml" xmlns:w15="http://schemas.microsoft.com/office/word/2012/wordml" xmlns:w16cex="http://schemas.microsoft.com/office/word/2018/wordml/cex" xmlns:w16cid="http://schemas.microsoft.com/office/word/2016/wordml/cid" xmlns:w16="http://schemas.microsoft.com/office/word/2018/wordml" xmlns:w16sdtdh="http://schemas.microsoft.com/office/word/2020/wordml/sdtdatahash" xmlns:w16se="http://schemas.microsoft.com/office/word/2015/wordml/symex" xmlns:wpg="http://schemas.microsoft.com/office/word/2010/wordprocessingGroup" xmlns:wpi="http://schemas.microsoft.com/office/word/2010/wordprocessingInk" xmlns:wne="http://schemas.microsoft.com/office/word/2006/wordml" xmlns:wps="http://schemas.microsoft.com/office/word/2010/wordprocessingShape" mc:Ignorable="w14 w15 w16se w16cid w16 w16cex w16sdtdh wp14">
+<w:footnotes xmlns:wpc="http://schemas.microsoft.com/office/word/2010/wordprocessingCanvas" xmlns:cx="http://schemas.microsoft.com/office/drawing/2014/chartex" xmlns:cx1="http://schemas.microsoft.com/office/drawing/2015/9/8/chartex" xmlns:cx2="http://schemas.microsoft.com/office/drawing/2015/10/21/chartex" xmlns:cx3="http://schemas.microsoft.com/office/drawing/2016/5/9/chartex" xmlns:cx4="http://schemas.microsoft.com/office/drawing/2016/5/10/chartex" xmlns:cx5="http://schemas.microsoft.com/office/drawing/2016/5/11/chartex" xmlns:cx6="http://schemas.microsoft.com/office/drawing/2016/5/12/chartex" xmlns:cx7="http://schemas.microsoft.com/office/drawing/2016/5/13/chartex" xmlns:cx8="http://schemas.microsoft.com/office/drawing/2016/5/14/chartex" xmlns:mc="http://schemas.openxmlformats.org/markup-compatibility/2006" xmlns:aink="http://schemas.microsoft.com/office/drawing/2016/ink" xmlns:am3d="http://schemas.microsoft.com/office/drawing/2017/model3d" xmlns:o="urn:schemas-microsoft-com:office:office" xmlns:oel="http://schemas.microsoft.com/office/2019/extlst" xmlns:r="http://schemas.openxmlformats.org/officeDocument/2006/relationships" xmlns:m="http://schemas.openxmlformats.org/officeDocument/2006/math" xmlns:v="urn:schemas-microsoft-com:vml" xmlns:wp14="http://schemas.microsoft.com/office/word/2010/wordprocessingDrawing" xmlns:wp="http://schemas.openxmlformats.org/drawingml/2006/wordprocessingDrawing" xmlns:w10="urn:schemas-microsoft-com:office:word" xmlns:w="http://schemas.openxmlformats.org/wordprocessingml/2006/main" xmlns:w14="http://schemas.microsoft.com/office/word/2010/wordml" xmlns:w15="http://schemas.microsoft.com/office/word/2012/wordml" xmlns:w16cex="http://schemas.microsoft.com/office/word/2018/wordml/cex" xmlns:w16cid="http://schemas.microsoft.com/office/word/2016/wordml/cid" xmlns:w16="http://schemas.microsoft.com/office/word/2018/wordml" xmlns:w16sdtdh="http://schemas.microsoft.com/office/word/2020/wordml/sdtdatahash" xmlns:w16se="http://schemas.microsoft.com/office/word/2015/wordml/symex" xmlns:wpg="http://schemas.microsoft.com/office/word/2010/wordprocessingGroup" xmlns:wpi="http://schemas.microsoft.com/office/word/2010/wordprocessingInk" xmlns:wne="http://schemas.microsoft.com/office/word/2006/wordml" xmlns:wps="http://schemas.microsoft.com/office/word/2010/wordprocessingShape" mc:Ignorable="w14 w15 w16se w16cid w16 w16cex w16sdtdh wp14">
   <w:footnote w:type="separator" w:id="-1">
     <w:p>
       <w:r>
@@ -3630,7 +3549,7 @@
 </file>
 
 <file path=word/numbering.xml><?xml version="1.0" encoding="utf-8"?>
-<w:numbering xmlns:wpc="http://schemas.microsoft.com/office/word/2010/wordprocessingCanvas" xmlns:cx="http://schemas.microsoft.com/office/drawing/2014/chartex" xmlns:cx1="http://schemas.microsoft.com/office/drawing/2015/9/8/chartex" xmlns:cx2="http://schemas.microsoft.com/office/drawing/2015/10/21/chartex" xmlns:cx3="http://schemas.microsoft.com/office/drawing/2016/5/9/chartex" xmlns:cx4="http://schemas.microsoft.com/office/drawing/2016/5/10/chartex" xmlns:cx5="http://schemas.microsoft.com/office/drawing/2016/5/11/chartex" xmlns:cx6="http://schemas.microsoft.com/office/drawing/2016/5/12/chartex" xmlns:cx7="http://schemas.microsoft.com/office/drawing/2016/5/13/chartex" xmlns:cx8="http://schemas.microsoft.com/office/drawing/2016/5/14/chartex" xmlns:mc="http://schemas.openxmlformats.org/markup-compatibility/2006" xmlns:aink="http://schemas.microsoft.com/office/drawing/2016/ink" xmlns:am3d="http://schemas.microsoft.com/office/drawing/2017/model3d" xmlns:o="urn:schemas-microsoft-com:office:office" xmlns:r="http://schemas.openxmlformats.org/officeDocument/2006/relationships" xmlns:m="http://schemas.openxmlformats.org/officeDocument/2006/math" xmlns:v="urn:schemas-microsoft-com:vml" xmlns:wp14="http://schemas.microsoft.com/office/word/2010/wordprocessingDrawing" xmlns:wp="http://schemas.openxmlformats.org/drawingml/2006/wordprocessingDrawing" xmlns:w10="urn:schemas-microsoft-com:office:word" xmlns:w="http://schemas.openxmlformats.org/wordprocessingml/2006/main" xmlns:w14="http://schemas.microsoft.com/office/word/2010/wordml" xmlns:w15="http://schemas.microsoft.com/office/word/2012/wordml" xmlns:w16cex="http://schemas.microsoft.com/office/word/2018/wordml/cex" xmlns:w16cid="http://schemas.microsoft.com/office/word/2016/wordml/cid" xmlns:w16="http://schemas.microsoft.com/office/word/2018/wordml" xmlns:w16sdtdh="http://schemas.microsoft.com/office/word/2020/wordml/sdtdatahash" xmlns:w16se="http://schemas.microsoft.com/office/word/2015/wordml/symex" xmlns:wpg="http://schemas.microsoft.com/office/word/2010/wordprocessingGroup" xmlns:wpi="http://schemas.microsoft.com/office/word/2010/wordprocessingInk" xmlns:wne="http://schemas.microsoft.com/office/word/2006/wordml" xmlns:wps="http://schemas.microsoft.com/office/word/2010/wordprocessingShape" mc:Ignorable="w14 w15 w16se w16cid w16 w16cex w16sdtdh wp14">
+<w:numbering xmlns:wpc="http://schemas.microsoft.com/office/word/2010/wordprocessingCanvas" xmlns:cx="http://schemas.microsoft.com/office/drawing/2014/chartex" xmlns:cx1="http://schemas.microsoft.com/office/drawing/2015/9/8/chartex" xmlns:cx2="http://schemas.microsoft.com/office/drawing/2015/10/21/chartex" xmlns:cx3="http://schemas.microsoft.com/office/drawing/2016/5/9/chartex" xmlns:cx4="http://schemas.microsoft.com/office/drawing/2016/5/10/chartex" xmlns:cx5="http://schemas.microsoft.com/office/drawing/2016/5/11/chartex" xmlns:cx6="http://schemas.microsoft.com/office/drawing/2016/5/12/chartex" xmlns:cx7="http://schemas.microsoft.com/office/drawing/2016/5/13/chartex" xmlns:cx8="http://schemas.microsoft.com/office/drawing/2016/5/14/chartex" xmlns:mc="http://schemas.openxmlformats.org/markup-compatibility/2006" xmlns:aink="http://schemas.microsoft.com/office/drawing/2016/ink" xmlns:am3d="http://schemas.microsoft.com/office/drawing/2017/model3d" xmlns:o="urn:schemas-microsoft-com:office:office" xmlns:oel="http://schemas.microsoft.com/office/2019/extlst" xmlns:r="http://schemas.openxmlformats.org/officeDocument/2006/relationships" xmlns:m="http://schemas.openxmlformats.org/officeDocument/2006/math" xmlns:v="urn:schemas-microsoft-com:vml" xmlns:wp14="http://schemas.microsoft.com/office/word/2010/wordprocessingDrawing" xmlns:wp="http://schemas.openxmlformats.org/drawingml/2006/wordprocessingDrawing" xmlns:w10="urn:schemas-microsoft-com:office:word" xmlns:w="http://schemas.openxmlformats.org/wordprocessingml/2006/main" xmlns:w14="http://schemas.microsoft.com/office/word/2010/wordml" xmlns:w15="http://schemas.microsoft.com/office/word/2012/wordml" xmlns:w16cex="http://schemas.microsoft.com/office/word/2018/wordml/cex" xmlns:w16cid="http://schemas.microsoft.com/office/word/2016/wordml/cid" xmlns:w16="http://schemas.microsoft.com/office/word/2018/wordml" xmlns:w16sdtdh="http://schemas.microsoft.com/office/word/2020/wordml/sdtdatahash" xmlns:w16se="http://schemas.microsoft.com/office/word/2015/wordml/symex" xmlns:wpg="http://schemas.microsoft.com/office/word/2010/wordprocessingGroup" xmlns:wpi="http://schemas.microsoft.com/office/word/2010/wordprocessingInk" xmlns:wne="http://schemas.microsoft.com/office/word/2006/wordml" xmlns:wps="http://schemas.microsoft.com/office/word/2010/wordprocessingShape" mc:Ignorable="w14 w15 w16se w16cid w16 w16cex w16sdtdh wp14">
   <w:abstractNum w:abstractNumId="0" w15:restartNumberingAfterBreak="0">
     <w:nsid w:val="0A994A36"/>
     <w:multiLevelType w:val="multilevel"/>
@@ -5225,49 +5144,49 @@
       </w:pPr>
     </w:lvl>
   </w:abstractNum>
-  <w:num w:numId="1">
+  <w:num w:numId="1" w16cid:durableId="1240942072">
     <w:abstractNumId w:val="2"/>
   </w:num>
-  <w:num w:numId="2">
+  <w:num w:numId="2" w16cid:durableId="848717996">
     <w:abstractNumId w:val="3"/>
   </w:num>
-  <w:num w:numId="3">
+  <w:num w:numId="3" w16cid:durableId="1016692246">
     <w:abstractNumId w:val="5"/>
   </w:num>
-  <w:num w:numId="4">
+  <w:num w:numId="4" w16cid:durableId="156461313">
     <w:abstractNumId w:val="13"/>
   </w:num>
-  <w:num w:numId="5">
+  <w:num w:numId="5" w16cid:durableId="1443526526">
     <w:abstractNumId w:val="9"/>
   </w:num>
-  <w:num w:numId="6">
+  <w:num w:numId="6" w16cid:durableId="2079740971">
     <w:abstractNumId w:val="4"/>
   </w:num>
-  <w:num w:numId="7">
+  <w:num w:numId="7" w16cid:durableId="38408564">
     <w:abstractNumId w:val="0"/>
   </w:num>
-  <w:num w:numId="8">
+  <w:num w:numId="8" w16cid:durableId="1958827645">
     <w:abstractNumId w:val="1"/>
   </w:num>
-  <w:num w:numId="9">
+  <w:num w:numId="9" w16cid:durableId="962466274">
     <w:abstractNumId w:val="12"/>
   </w:num>
-  <w:num w:numId="10">
+  <w:num w:numId="10" w16cid:durableId="1068260503">
     <w:abstractNumId w:val="11"/>
   </w:num>
-  <w:num w:numId="11">
+  <w:num w:numId="11" w16cid:durableId="923339869">
     <w:abstractNumId w:val="8"/>
   </w:num>
-  <w:num w:numId="12">
+  <w:num w:numId="12" w16cid:durableId="1526018465">
     <w:abstractNumId w:val="14"/>
   </w:num>
-  <w:num w:numId="13">
+  <w:num w:numId="13" w16cid:durableId="220212085">
     <w:abstractNumId w:val="10"/>
   </w:num>
-  <w:num w:numId="14">
+  <w:num w:numId="14" w16cid:durableId="1419717133">
     <w:abstractNumId w:val="6"/>
   </w:num>
-  <w:num w:numId="15">
+  <w:num w:numId="15" w16cid:durableId="1007026933">
     <w:abstractNumId w:val="7"/>
   </w:num>
   <w:numIdMacAtCleanup w:val="11"/>
@@ -6831,6 +6750,15 @@
 </file>
 
 <file path=customXml/item1.xml><?xml version="1.0" encoding="utf-8"?>
+<?mso-contentType ?>
+<FormTemplates xmlns="http://schemas.microsoft.com/sharepoint/v3/contenttype/forms">
+  <Display>DocumentLibraryForm</Display>
+  <Edit>DocumentLibraryForm</Edit>
+  <New>DocumentLibraryForm</New>
+</FormTemplates>
+</file>
+
+<file path=customXml/item2.xml><?xml version="1.0" encoding="utf-8"?>
 <b:Sources xmlns:b="http://schemas.openxmlformats.org/officeDocument/2006/bibliography" xmlns="http://schemas.openxmlformats.org/officeDocument/2006/bibliography" SelectedStyle="\APASixthEditionOfficeOnline.xsl" StyleName="APA" Version="6">
   <b:Source>
     <b:Tag>Car07</b:Tag>
@@ -7134,35 +7062,7 @@
 </b:Sources>
 </file>
 
-<file path=customXml/item2.xml><?xml version="1.0" encoding="utf-8"?>
-<?mso-contentType ?>
-<FormTemplates xmlns="http://schemas.microsoft.com/sharepoint/v3/contenttype/forms">
-  <Display>DocumentLibraryForm</Display>
-  <Edit>DocumentLibraryForm</Edit>
-  <New>DocumentLibraryForm</New>
-</FormTemplates>
-</file>
-
 <file path=customXml/item3.xml><?xml version="1.0" encoding="utf-8"?>
-<p:properties xmlns:p="http://schemas.microsoft.com/office/2006/metadata/properties" xmlns:xsi="http://www.w3.org/2001/XMLSchema-instance" xmlns:pc="http://schemas.microsoft.com/office/infopath/2007/PartnerControls">
-  <documentManagement>
-    <SharedWithUsers xmlns="ce81e924-f17f-4fb5-b9f7-22ab45f924cb">
-      <UserInfo>
-        <DisplayName>Yhoni Fabian Lopez Ausique</DisplayName>
-        <AccountId>12</AccountId>
-        <AccountType/>
-      </UserInfo>
-      <UserInfo>
-        <DisplayName>Carlos Alberto Grijalba Sarria</DisplayName>
-        <AccountId>13</AccountId>
-        <AccountType/>
-      </UserInfo>
-    </SharedWithUsers>
-  </documentManagement>
-</p:properties>
-</file>
-
-<file path=customXml/item4.xml><?xml version="1.0" encoding="utf-8"?>
 <ct:contentTypeSchema xmlns:ct="http://schemas.microsoft.com/office/2006/metadata/contentType" xmlns:ma="http://schemas.microsoft.com/office/2006/metadata/properties/metaAttributes" ct:_="" ma:_="" ma:contentTypeName="Documento" ma:contentTypeID="0x0101008A84DB41EF371F47B09711D258B2AD88" ma:contentTypeVersion="4" ma:contentTypeDescription="Crear nuevo documento." ma:contentTypeScope="" ma:versionID="d6580f7b3119e379db25ca33f2dc9216">
   <xsd:schema xmlns:xsd="http://www.w3.org/2001/XMLSchema" xmlns:xs="http://www.w3.org/2001/XMLSchema" xmlns:p="http://schemas.microsoft.com/office/2006/metadata/properties" xmlns:ns2="e5df2c7e-db68-408f-ab49-eccb7e803562" xmlns:ns3="ce81e924-f17f-4fb5-b9f7-22ab45f924cb" targetNamespace="http://schemas.microsoft.com/office/2006/metadata/properties" ma:root="true" ma:fieldsID="d757498ece50ba054e44180c8f49d3de" ns2:_="" ns3:_="">
     <xsd:import namespace="e5df2c7e-db68-408f-ab49-eccb7e803562"/>
@@ -7327,7 +7227,34 @@
 </ct:contentTypeSchema>
 </file>
 
+<file path=customXml/item4.xml><?xml version="1.0" encoding="utf-8"?>
+<p:properties xmlns:p="http://schemas.microsoft.com/office/2006/metadata/properties" xmlns:xsi="http://www.w3.org/2001/XMLSchema-instance" xmlns:pc="http://schemas.microsoft.com/office/infopath/2007/PartnerControls">
+  <documentManagement>
+    <SharedWithUsers xmlns="ce81e924-f17f-4fb5-b9f7-22ab45f924cb">
+      <UserInfo>
+        <DisplayName>Yhoni Fabian Lopez Ausique</DisplayName>
+        <AccountId>12</AccountId>
+        <AccountType/>
+      </UserInfo>
+      <UserInfo>
+        <DisplayName>Carlos Alberto Grijalba Sarria</DisplayName>
+        <AccountId>13</AccountId>
+        <AccountType/>
+      </UserInfo>
+    </SharedWithUsers>
+  </documentManagement>
+</p:properties>
+</file>
+
 <file path=customXml/itemProps1.xml><?xml version="1.0" encoding="utf-8"?>
+<ds:datastoreItem xmlns:ds="http://schemas.openxmlformats.org/officeDocument/2006/customXml" ds:itemID="{958F7EFD-6A51-4070-8E20-775641AD0937}">
+  <ds:schemaRefs>
+    <ds:schemaRef ds:uri="http://schemas.microsoft.com/sharepoint/v3/contenttype/forms"/>
+  </ds:schemaRefs>
+</ds:datastoreItem>
+</file>
+
+<file path=customXml/itemProps2.xml><?xml version="1.0" encoding="utf-8"?>
 <ds:datastoreItem xmlns:ds="http://schemas.openxmlformats.org/officeDocument/2006/customXml" ds:itemID="{03A9E345-0C3F-4378-86FE-AFD779363BE2}">
   <ds:schemaRefs>
     <ds:schemaRef ds:uri="http://schemas.openxmlformats.org/officeDocument/2006/bibliography"/>
@@ -7335,25 +7262,7 @@
 </ds:datastoreItem>
 </file>
 
-<file path=customXml/itemProps2.xml><?xml version="1.0" encoding="utf-8"?>
-<ds:datastoreItem xmlns:ds="http://schemas.openxmlformats.org/officeDocument/2006/customXml" ds:itemID="{958F7EFD-6A51-4070-8E20-775641AD0937}">
-  <ds:schemaRefs>
-    <ds:schemaRef ds:uri="http://schemas.microsoft.com/sharepoint/v3/contenttype/forms"/>
-  </ds:schemaRefs>
-</ds:datastoreItem>
-</file>
-
 <file path=customXml/itemProps3.xml><?xml version="1.0" encoding="utf-8"?>
-<ds:datastoreItem xmlns:ds="http://schemas.openxmlformats.org/officeDocument/2006/customXml" ds:itemID="{B69F4A92-3CB1-43C9-AE78-94F75F1FBD9E}">
-  <ds:schemaRefs>
-    <ds:schemaRef ds:uri="http://schemas.microsoft.com/office/2006/metadata/properties"/>
-    <ds:schemaRef ds:uri="http://schemas.microsoft.com/office/infopath/2007/PartnerControls"/>
-    <ds:schemaRef ds:uri="ce81e924-f17f-4fb5-b9f7-22ab45f924cb"/>
-  </ds:schemaRefs>
-</ds:datastoreItem>
-</file>
-
-<file path=customXml/itemProps4.xml><?xml version="1.0" encoding="utf-8"?>
 <ds:datastoreItem xmlns:ds="http://schemas.openxmlformats.org/officeDocument/2006/customXml" ds:itemID="{8BF2F65C-AE4E-449D-AB36-124F8E7B0E7B}">
   <ds:schemaRefs>
     <ds:schemaRef ds:uri="http://schemas.microsoft.com/office/2006/metadata/contentType"/>
@@ -7370,4 +7279,14 @@
     <ds:schemaRef ds:uri="http://schemas.microsoft.com/internal/obd"/>
   </ds:schemaRefs>
 </ds:datastoreItem>
+</file>
+
+<file path=customXml/itemProps4.xml><?xml version="1.0" encoding="utf-8"?>
+<ds:datastoreItem xmlns:ds="http://schemas.openxmlformats.org/officeDocument/2006/customXml" ds:itemID="{B69F4A92-3CB1-43C9-AE78-94F75F1FBD9E}">
+  <ds:schemaRefs>
+    <ds:schemaRef ds:uri="http://schemas.microsoft.com/office/2006/metadata/properties"/>
+    <ds:schemaRef ds:uri="http://schemas.microsoft.com/office/infopath/2007/PartnerControls"/>
+    <ds:schemaRef ds:uri="ce81e924-f17f-4fb5-b9f7-22ab45f924cb"/>
+  </ds:schemaRefs>
+</ds:datastoreItem>
 </file>
</xml_diff>